<commit_message>
I forgot to press tab
</commit_message>
<xml_diff>
--- a/- Report/7 - Stage Design/Stage DesignNew.docx
+++ b/- Report/7 - Stage Design/Stage DesignNew.docx
@@ -174,27 +174,14 @@
       <w:r>
         <w:t xml:space="preserve">Figure </w:t>
       </w:r>
-      <w:r>
-        <w:fldChar w:fldCharType="begin"/>
-      </w:r>
-      <w:r>
-        <w:instrText xml:space="preserve"> SEQ Figure \* ARABIC </w:instrText>
-      </w:r>
-      <w:r>
-        <w:fldChar w:fldCharType="separate"/>
-      </w:r>
-      <w:r>
-        <w:rPr>
-          <w:noProof/>
-        </w:rPr>
-        <w:t>1</w:t>
-      </w:r>
-      <w:r>
-        <w:rPr>
-          <w:noProof/>
-        </w:rPr>
-        <w:fldChar w:fldCharType="end"/>
-      </w:r>
+      <w:fldSimple w:instr=" SEQ Figure \* ARABIC ">
+        <w:r>
+          <w:rPr>
+            <w:noProof/>
+          </w:rPr>
+          <w:t>1</w:t>
+        </w:r>
+      </w:fldSimple>
       <w:r>
         <w:t xml:space="preserve"> - Traps: Spike, Spring, Trapdoor</w:t>
       </w:r>
@@ -429,194 +416,196 @@
         </w:rPr>
         <w:t>I</w:t>
       </w:r>
+      <w:r>
+        <w:rPr>
+          <w:rFonts w:ascii="Calibri" w:eastAsia="Calibri" w:hAnsi="Calibri" w:cs="Calibri"/>
+          <w:b/>
+          <w:iCs/>
+          <w:sz w:val="28"/>
+          <w:szCs w:val="28"/>
+        </w:rPr>
+        <w:t>nteraction</w:t>
+      </w:r>
+      <w:r>
+        <w:rPr>
+          <w:rFonts w:ascii="Calibri" w:eastAsia="Calibri" w:hAnsi="Calibri" w:cs="Calibri"/>
+          <w:b/>
+          <w:iCs/>
+          <w:sz w:val="28"/>
+          <w:szCs w:val="28"/>
+        </w:rPr>
+        <w:t>s</w:t>
+      </w:r>
+      <w:r>
+        <w:rPr>
+          <w:rFonts w:ascii="Calibri" w:eastAsia="Calibri" w:hAnsi="Calibri" w:cs="Calibri"/>
+          <w:b/>
+          <w:iCs/>
+          <w:sz w:val="28"/>
+          <w:szCs w:val="28"/>
+        </w:rPr>
+        <w:t>:</w:t>
+      </w:r>
+    </w:p>
+    <w:p>
+      <w:pPr>
+        <w:spacing w:after="200" w:line="276" w:lineRule="auto"/>
+        <w:ind w:left="720"/>
+        <w:rPr>
+          <w:rFonts w:ascii="Calibri" w:eastAsia="Calibri" w:hAnsi="Calibri" w:cs="Calibri"/>
+          <w:bCs/>
+          <w:iCs/>
+        </w:rPr>
+      </w:pPr>
+      <w:r>
+        <w:rPr>
+          <w:rFonts w:ascii="Calibri" w:eastAsia="Calibri" w:hAnsi="Calibri" w:cs="Calibri"/>
+          <w:bCs/>
+          <w:iCs/>
+        </w:rPr>
+        <w:t xml:space="preserve">Another idea is key </w:t>
+      </w:r>
+      <w:r>
+        <w:rPr>
+          <w:rFonts w:ascii="Calibri" w:eastAsia="Calibri" w:hAnsi="Calibri" w:cs="Calibri"/>
+          <w:bCs/>
+          <w:iCs/>
+        </w:rPr>
+        <w:t>level beats</w:t>
+      </w:r>
+      <w:r>
+        <w:rPr>
+          <w:rFonts w:ascii="Calibri" w:eastAsia="Calibri" w:hAnsi="Calibri" w:cs="Calibri"/>
+          <w:bCs/>
+          <w:iCs/>
+        </w:rPr>
+        <w:t xml:space="preserve"> that utilise a certain weapon to great effect. For example, the shockwave effect of the shield could be used to push enemies off a</w:t>
+      </w:r>
+      <w:r>
+        <w:rPr>
+          <w:rFonts w:ascii="Calibri" w:eastAsia="Calibri" w:hAnsi="Calibri" w:cs="Calibri"/>
+          <w:bCs/>
+          <w:iCs/>
+        </w:rPr>
+        <w:t xml:space="preserve"> narrow</w:t>
+      </w:r>
+      <w:r>
+        <w:rPr>
+          <w:rFonts w:ascii="Calibri" w:eastAsia="Calibri" w:hAnsi="Calibri" w:cs="Calibri"/>
+          <w:bCs/>
+          <w:iCs/>
+        </w:rPr>
+        <w:t xml:space="preserve"> bridge into hazards below, or a wall-run-able wall could curve around to reveal a secret area with the daggers. Multiple weak enemies like dizzy chargers could be placed after a hard area to recover health using the scythe, accessible via zipline, and a medium sized gap could be crossed by grappling</w:t>
+      </w:r>
+      <w:r>
+        <w:rPr>
+          <w:rFonts w:ascii="Calibri" w:eastAsia="Calibri" w:hAnsi="Calibri" w:cs="Calibri"/>
+          <w:bCs/>
+          <w:iCs/>
+        </w:rPr>
+        <w:t xml:space="preserve"> a</w:t>
+      </w:r>
+      <w:r>
+        <w:rPr>
+          <w:rFonts w:ascii="Calibri" w:eastAsia="Calibri" w:hAnsi="Calibri" w:cs="Calibri"/>
+          <w:bCs/>
+          <w:iCs/>
+        </w:rPr>
+        <w:t xml:space="preserve"> </w:t>
+      </w:r>
+      <w:r>
+        <w:rPr>
+          <w:rFonts w:ascii="Calibri" w:eastAsia="Calibri" w:hAnsi="Calibri" w:cs="Calibri"/>
+          <w:bCs/>
+          <w:iCs/>
+        </w:rPr>
+        <w:t>Lobuzz</w:t>
+      </w:r>
+      <w:r>
+        <w:rPr>
+          <w:rFonts w:ascii="Calibri" w:eastAsia="Calibri" w:hAnsi="Calibri" w:cs="Calibri"/>
+          <w:bCs/>
+          <w:iCs/>
+        </w:rPr>
+        <w:t xml:space="preserve"> using the </w:t>
+      </w:r>
+      <w:r>
+        <w:rPr>
+          <w:rFonts w:ascii="Calibri" w:eastAsia="Calibri" w:hAnsi="Calibri" w:cs="Calibri"/>
+          <w:bCs/>
+          <w:iCs/>
+        </w:rPr>
+        <w:t>hook shot</w:t>
+      </w:r>
+      <w:r>
+        <w:rPr>
+          <w:rFonts w:ascii="Calibri" w:eastAsia="Calibri" w:hAnsi="Calibri" w:cs="Calibri"/>
+          <w:bCs/>
+          <w:iCs/>
+        </w:rPr>
+        <w:t xml:space="preserve">. </w:t>
+      </w:r>
+    </w:p>
+    <w:p>
+      <w:pPr>
+        <w:spacing w:after="200" w:line="276" w:lineRule="auto"/>
+        <w:ind w:left="720"/>
+        <w:rPr>
+          <w:rFonts w:ascii="Calibri" w:eastAsia="Calibri" w:hAnsi="Calibri" w:cs="Calibri"/>
+          <w:bCs/>
+          <w:iCs/>
+        </w:rPr>
+      </w:pPr>
+      <w:r>
+        <w:rPr>
+          <w:rFonts w:ascii="Calibri" w:eastAsia="Calibri" w:hAnsi="Calibri" w:cs="Calibri"/>
+          <w:bCs/>
+          <w:iCs/>
+        </w:rPr>
+        <w:t xml:space="preserve">Given how the game is based around speed, shortcuts, like the </w:t>
+      </w:r>
+      <w:r>
+        <w:rPr>
+          <w:rFonts w:ascii="Calibri" w:eastAsia="Calibri" w:hAnsi="Calibri" w:cs="Calibri"/>
+          <w:bCs/>
+          <w:iCs/>
+        </w:rPr>
+        <w:t>Lobuzz</w:t>
+      </w:r>
+      <w:r>
+        <w:rPr>
+          <w:rFonts w:ascii="Calibri" w:eastAsia="Calibri" w:hAnsi="Calibri" w:cs="Calibri"/>
+          <w:bCs/>
+          <w:iCs/>
+        </w:rPr>
+        <w:t xml:space="preserve"> gap cut, detours, like the healing area for the scythe, and alternate paths matter. Risk vs reward style gameplay, where the reward is a </w:t>
+      </w:r>
+      <w:r>
+        <w:rPr>
+          <w:rFonts w:ascii="Calibri" w:eastAsia="Calibri" w:hAnsi="Calibri" w:cs="Calibri"/>
+          <w:bCs/>
+          <w:iCs/>
+        </w:rPr>
+        <w:t xml:space="preserve">time save </w:t>
+      </w:r>
+      <w:r>
+        <w:rPr>
+          <w:rFonts w:ascii="Calibri" w:eastAsia="Calibri" w:hAnsi="Calibri" w:cs="Calibri"/>
+          <w:bCs/>
+          <w:iCs/>
+        </w:rPr>
+        <w:t>for pulling off a trick (or choosing to not slow down and heal)</w:t>
+      </w:r>
+      <w:r>
+        <w:rPr>
+          <w:rFonts w:ascii="Calibri" w:eastAsia="Calibri" w:hAnsi="Calibri" w:cs="Calibri"/>
+          <w:bCs/>
+          <w:iCs/>
+        </w:rPr>
+        <w:t xml:space="preserve"> is great for speed-running, whereas an “apples and oranges” choice between alternate routes (combat or platforming for example) lets players play to their strengths. Leader boards to share best times should be considered.</w:t>
+      </w:r>
       <w:bookmarkStart w:id="0" w:name="_GoBack"/>
       <w:bookmarkEnd w:id="0"/>
-      <w:r>
-        <w:rPr>
-          <w:rFonts w:ascii="Calibri" w:eastAsia="Calibri" w:hAnsi="Calibri" w:cs="Calibri"/>
-          <w:b/>
-          <w:iCs/>
-          <w:sz w:val="28"/>
-          <w:szCs w:val="28"/>
-        </w:rPr>
-        <w:t>nteraction</w:t>
-      </w:r>
-      <w:r>
-        <w:rPr>
-          <w:rFonts w:ascii="Calibri" w:eastAsia="Calibri" w:hAnsi="Calibri" w:cs="Calibri"/>
-          <w:b/>
-          <w:iCs/>
-          <w:sz w:val="28"/>
-          <w:szCs w:val="28"/>
-        </w:rPr>
-        <w:t>s</w:t>
-      </w:r>
-      <w:r>
-        <w:rPr>
-          <w:rFonts w:ascii="Calibri" w:eastAsia="Calibri" w:hAnsi="Calibri" w:cs="Calibri"/>
-          <w:b/>
-          <w:iCs/>
-          <w:sz w:val="28"/>
-          <w:szCs w:val="28"/>
-        </w:rPr>
-        <w:t>:</w:t>
-      </w:r>
-    </w:p>
-    <w:p>
-      <w:pPr>
-        <w:spacing w:after="200" w:line="276" w:lineRule="auto"/>
-        <w:rPr>
-          <w:rFonts w:ascii="Calibri" w:eastAsia="Calibri" w:hAnsi="Calibri" w:cs="Calibri"/>
-          <w:bCs/>
-          <w:iCs/>
-        </w:rPr>
-      </w:pPr>
-      <w:r>
-        <w:rPr>
-          <w:rFonts w:ascii="Calibri" w:eastAsia="Calibri" w:hAnsi="Calibri" w:cs="Calibri"/>
-          <w:bCs/>
-          <w:iCs/>
-        </w:rPr>
-        <w:t xml:space="preserve">Another idea is key </w:t>
-      </w:r>
-      <w:r>
-        <w:rPr>
-          <w:rFonts w:ascii="Calibri" w:eastAsia="Calibri" w:hAnsi="Calibri" w:cs="Calibri"/>
-          <w:bCs/>
-          <w:iCs/>
-        </w:rPr>
-        <w:t>level beats</w:t>
-      </w:r>
-      <w:r>
-        <w:rPr>
-          <w:rFonts w:ascii="Calibri" w:eastAsia="Calibri" w:hAnsi="Calibri" w:cs="Calibri"/>
-          <w:bCs/>
-          <w:iCs/>
-        </w:rPr>
-        <w:t xml:space="preserve"> that utilise a certain weapon to great effect. For example, the shockwave effect of the shield could be used to push enemies off a</w:t>
-      </w:r>
-      <w:r>
-        <w:rPr>
-          <w:rFonts w:ascii="Calibri" w:eastAsia="Calibri" w:hAnsi="Calibri" w:cs="Calibri"/>
-          <w:bCs/>
-          <w:iCs/>
-        </w:rPr>
-        <w:t xml:space="preserve"> narrow</w:t>
-      </w:r>
-      <w:r>
-        <w:rPr>
-          <w:rFonts w:ascii="Calibri" w:eastAsia="Calibri" w:hAnsi="Calibri" w:cs="Calibri"/>
-          <w:bCs/>
-          <w:iCs/>
-        </w:rPr>
-        <w:t xml:space="preserve"> bridge into hazards below, or a wall-run-able wall could curve around to reveal a secret area with the daggers. Multiple weak enemies like dizzy chargers could be placed after a hard area to recover health using the scythe, accessible via zipline, and a medium sized gap could be crossed by grappling</w:t>
-      </w:r>
-      <w:r>
-        <w:rPr>
-          <w:rFonts w:ascii="Calibri" w:eastAsia="Calibri" w:hAnsi="Calibri" w:cs="Calibri"/>
-          <w:bCs/>
-          <w:iCs/>
-        </w:rPr>
-        <w:t xml:space="preserve"> a</w:t>
-      </w:r>
-      <w:r>
-        <w:rPr>
-          <w:rFonts w:ascii="Calibri" w:eastAsia="Calibri" w:hAnsi="Calibri" w:cs="Calibri"/>
-          <w:bCs/>
-          <w:iCs/>
-        </w:rPr>
-        <w:t xml:space="preserve"> </w:t>
-      </w:r>
-      <w:r>
-        <w:rPr>
-          <w:rFonts w:ascii="Calibri" w:eastAsia="Calibri" w:hAnsi="Calibri" w:cs="Calibri"/>
-          <w:bCs/>
-          <w:iCs/>
-        </w:rPr>
-        <w:t>Lobuzz</w:t>
-      </w:r>
-      <w:r>
-        <w:rPr>
-          <w:rFonts w:ascii="Calibri" w:eastAsia="Calibri" w:hAnsi="Calibri" w:cs="Calibri"/>
-          <w:bCs/>
-          <w:iCs/>
-        </w:rPr>
-        <w:t xml:space="preserve"> using the </w:t>
-      </w:r>
-      <w:r>
-        <w:rPr>
-          <w:rFonts w:ascii="Calibri" w:eastAsia="Calibri" w:hAnsi="Calibri" w:cs="Calibri"/>
-          <w:bCs/>
-          <w:iCs/>
-        </w:rPr>
-        <w:t>hook shot</w:t>
-      </w:r>
-      <w:r>
-        <w:rPr>
-          <w:rFonts w:ascii="Calibri" w:eastAsia="Calibri" w:hAnsi="Calibri" w:cs="Calibri"/>
-          <w:bCs/>
-          <w:iCs/>
-        </w:rPr>
-        <w:t xml:space="preserve">. </w:t>
-      </w:r>
-    </w:p>
-    <w:p>
-      <w:pPr>
-        <w:spacing w:after="200" w:line="276" w:lineRule="auto"/>
-        <w:rPr>
-          <w:rFonts w:ascii="Calibri" w:eastAsia="Calibri" w:hAnsi="Calibri" w:cs="Calibri"/>
-          <w:bCs/>
-          <w:iCs/>
-        </w:rPr>
-      </w:pPr>
-      <w:r>
-        <w:rPr>
-          <w:rFonts w:ascii="Calibri" w:eastAsia="Calibri" w:hAnsi="Calibri" w:cs="Calibri"/>
-          <w:bCs/>
-          <w:iCs/>
-        </w:rPr>
-        <w:t xml:space="preserve">Given how the game is based around speed, shortcuts, like the </w:t>
-      </w:r>
-      <w:r>
-        <w:rPr>
-          <w:rFonts w:ascii="Calibri" w:eastAsia="Calibri" w:hAnsi="Calibri" w:cs="Calibri"/>
-          <w:bCs/>
-          <w:iCs/>
-        </w:rPr>
-        <w:t>Lobuzz</w:t>
-      </w:r>
-      <w:r>
-        <w:rPr>
-          <w:rFonts w:ascii="Calibri" w:eastAsia="Calibri" w:hAnsi="Calibri" w:cs="Calibri"/>
-          <w:bCs/>
-          <w:iCs/>
-        </w:rPr>
-        <w:t xml:space="preserve"> gap cut, detours, like the healing area for the scythe, and alternate paths matter. Risk vs reward style gameplay, where the reward is a </w:t>
-      </w:r>
-      <w:r>
-        <w:rPr>
-          <w:rFonts w:ascii="Calibri" w:eastAsia="Calibri" w:hAnsi="Calibri" w:cs="Calibri"/>
-          <w:bCs/>
-          <w:iCs/>
-        </w:rPr>
-        <w:t xml:space="preserve">time save </w:t>
-      </w:r>
-      <w:r>
-        <w:rPr>
-          <w:rFonts w:ascii="Calibri" w:eastAsia="Calibri" w:hAnsi="Calibri" w:cs="Calibri"/>
-          <w:bCs/>
-          <w:iCs/>
-        </w:rPr>
-        <w:t>for pulling off a trick (or choosing to not slow down and heal)</w:t>
-      </w:r>
-      <w:r>
-        <w:rPr>
-          <w:rFonts w:ascii="Calibri" w:eastAsia="Calibri" w:hAnsi="Calibri" w:cs="Calibri"/>
-          <w:bCs/>
-          <w:iCs/>
-        </w:rPr>
-        <w:t xml:space="preserve"> is great for speed-running, whereas an “apples and oranges” choice between alternate routes (combat or platforming for example) lets players play to their strengths. Leader boards to share best times should be considered.</w:t>
-      </w:r>
     </w:p>
     <w:sectPr>
       <w:headerReference w:type="default" r:id="rId7"/>

</xml_diff>